<commit_message>
poprawienie regul, update wizji
</commit_message>
<xml_diff>
--- a/Reguly_Biznesowe.docx
+++ b/Reguly_Biznesowe.docx
@@ -1,214 +1,190 @@
 
 <file path=word/document.xml><?xml version="1.0" encoding="utf-8"?>
-<w:document xmlns:o="urn:schemas-microsoft-com:office:office" xmlns:r="http://schemas.openxmlformats.org/officeDocument/2006/relationships" xmlns:v="urn:schemas-microsoft-com:vml" xmlns:w="http://schemas.openxmlformats.org/wordprocessingml/2006/main" xmlns:w10="urn:schemas-microsoft-com:office:word" xmlns:wp="http://schemas.openxmlformats.org/drawingml/2006/wordprocessingDrawing" xmlns:wps="http://schemas.microsoft.com/office/word/2010/wordprocessingShape" xmlns:wpg="http://schemas.microsoft.com/office/word/2010/wordprocessingGroup" xmlns:mc="http://schemas.openxmlformats.org/markup-compatibility/2006" xmlns:wp14="http://schemas.microsoft.com/office/word/2010/wordprocessingDrawing" xmlns:w14="http://schemas.microsoft.com/office/word/2010/wordml" mc:Ignorable="w14 wp14">
+<w:document xmlns:wpc="http://schemas.microsoft.com/office/word/2010/wordprocessingCanvas" xmlns:cx="http://schemas.microsoft.com/office/drawing/2014/chartex" xmlns:cx1="http://schemas.microsoft.com/office/drawing/2015/9/8/chartex" xmlns:cx2="http://schemas.microsoft.com/office/drawing/2015/10/21/chartex" xmlns:cx3="http://schemas.microsoft.com/office/drawing/2016/5/9/chartex" xmlns:cx4="http://schemas.microsoft.com/office/drawing/2016/5/10/chartex" xmlns:cx5="http://schemas.microsoft.com/office/drawing/2016/5/11/chartex" xmlns:cx6="http://schemas.microsoft.com/office/drawing/2016/5/12/chartex" xmlns:cx7="http://schemas.microsoft.com/office/drawing/2016/5/13/chartex" xmlns:cx8="http://schemas.microsoft.com/office/drawing/2016/5/14/chartex" xmlns:mc="http://schemas.openxmlformats.org/markup-compatibility/2006" xmlns:aink="http://schemas.microsoft.com/office/drawing/2016/ink" xmlns:am3d="http://schemas.microsoft.com/office/drawing/2017/model3d" xmlns:o="urn:schemas-microsoft-com:office:office" xmlns:r="http://schemas.openxmlformats.org/officeDocument/2006/relationships" xmlns:m="http://schemas.openxmlformats.org/officeDocument/2006/math" xmlns:v="urn:schemas-microsoft-com:vml" xmlns:wp14="http://schemas.microsoft.com/office/word/2010/wordprocessingDrawing" xmlns:wp="http://schemas.openxmlformats.org/drawingml/2006/wordprocessingDrawing" xmlns:w10="urn:schemas-microsoft-com:office:word" xmlns:w="http://schemas.openxmlformats.org/wordprocessingml/2006/main" xmlns:w14="http://schemas.microsoft.com/office/word/2010/wordml" xmlns:w15="http://schemas.microsoft.com/office/word/2012/wordml" xmlns:w16cid="http://schemas.microsoft.com/office/word/2016/wordml/cid" xmlns:w16se="http://schemas.microsoft.com/office/word/2015/wordml/symex" xmlns:wpg="http://schemas.microsoft.com/office/word/2010/wordprocessingGroup" xmlns:wpi="http://schemas.microsoft.com/office/word/2010/wordprocessingInk" xmlns:wne="http://schemas.microsoft.com/office/word/2006/wordml" xmlns:wps="http://schemas.microsoft.com/office/word/2010/wordprocessingShape" mc:Ignorable="w14 w15 w16se w16cid wp14">
   <w:body>
     <w:p>
       <w:pPr>
-        <w:pStyle w:val="Heading1"/>
-        <w:spacing w:before="240" w:after="0"/>
-        <w:rPr/>
-      </w:pPr>
-      <w:r>
-        <w:rPr/>
+        <w:pStyle w:val="Nagwek1"/>
+      </w:pPr>
+      <w:r>
         <w:t>Ograniczenia struktury</w:t>
       </w:r>
     </w:p>
     <w:p>
       <w:pPr>
-        <w:pStyle w:val="ListParagraph"/>
+        <w:pStyle w:val="Akapitzlist"/>
         <w:numPr>
           <w:ilvl w:val="0"/>
           <w:numId w:val="1"/>
         </w:numPr>
-        <w:rPr/>
-      </w:pPr>
-      <w:r>
-        <w:rPr/>
+      </w:pPr>
+      <w:r>
         <w:t>Punkt musi zawierać lokalizację.</w:t>
       </w:r>
     </w:p>
     <w:p>
       <w:pPr>
-        <w:pStyle w:val="ListParagraph"/>
+        <w:pStyle w:val="Akapitzlist"/>
         <w:numPr>
           <w:ilvl w:val="0"/>
           <w:numId w:val="1"/>
         </w:numPr>
-        <w:rPr/>
-      </w:pPr>
-      <w:r>
-        <w:rPr/>
+      </w:pPr>
+      <w:r>
         <w:t>Punkt musi posiadać nazwę.</w:t>
       </w:r>
     </w:p>
     <w:p>
       <w:pPr>
-        <w:pStyle w:val="ListParagraph"/>
+        <w:pStyle w:val="Akapitzlist"/>
         <w:numPr>
           <w:ilvl w:val="0"/>
           <w:numId w:val="1"/>
         </w:numPr>
-        <w:rPr/>
-      </w:pPr>
-      <w:r>
-        <w:rPr/>
+      </w:pPr>
+      <w:r>
         <w:t>Odcinek musi składać się z dwóch punktów.</w:t>
       </w:r>
     </w:p>
     <w:p>
       <w:pPr>
-        <w:pStyle w:val="ListParagraph"/>
+        <w:pStyle w:val="Akapitzlist"/>
         <w:numPr>
           <w:ilvl w:val="0"/>
           <w:numId w:val="1"/>
         </w:numPr>
-        <w:rPr/>
-      </w:pPr>
-      <w:r>
-        <w:rPr/>
+      </w:pPr>
+      <w:r>
         <w:t>Odcinek musi być unikatowy, identyfikowany jest przez numer ID.</w:t>
       </w:r>
     </w:p>
     <w:p>
       <w:pPr>
-        <w:pStyle w:val="ListParagraph"/>
+        <w:pStyle w:val="Akapitzlist"/>
         <w:numPr>
           <w:ilvl w:val="0"/>
           <w:numId w:val="1"/>
         </w:numPr>
-        <w:rPr/>
-      </w:pPr>
-      <w:r>
-        <w:rPr/>
+      </w:pPr>
+      <w:r>
         <w:t>Trasa musi składać się z co najmniej jednego odcinka.</w:t>
       </w:r>
     </w:p>
     <w:p>
       <w:pPr>
-        <w:pStyle w:val="ListParagraph"/>
+        <w:pStyle w:val="Akapitzlist"/>
         <w:numPr>
           <w:ilvl w:val="0"/>
           <w:numId w:val="1"/>
         </w:numPr>
-        <w:rPr/>
-      </w:pPr>
-      <w:r>
-        <w:rPr/>
-        <w:t>Trasa musi mieć przypisany region.</w:t>
-      </w:r>
-    </w:p>
-    <w:p>
-      <w:pPr>
-        <w:pStyle w:val="ListParagraph"/>
+      </w:pPr>
+      <w:r>
+        <w:t xml:space="preserve">Trasa </w:t>
+      </w:r>
+      <w:r>
+        <w:t>musi mieć przypisany region.</w:t>
+      </w:r>
+    </w:p>
+    <w:p>
+      <w:pPr>
+        <w:pStyle w:val="Akapitzlist"/>
         <w:numPr>
           <w:ilvl w:val="0"/>
           <w:numId w:val="1"/>
         </w:numPr>
-        <w:rPr/>
-      </w:pPr>
-      <w:r>
-        <w:rPr/>
+      </w:pPr>
+      <w:r>
         <w:t>Trasa nie może zawierać takich samych odcinków.</w:t>
       </w:r>
     </w:p>
     <w:p>
       <w:pPr>
-        <w:pStyle w:val="ListParagraph"/>
+        <w:pStyle w:val="Akapitzlist"/>
         <w:numPr>
           <w:ilvl w:val="0"/>
           <w:numId w:val="1"/>
         </w:numPr>
-        <w:rPr/>
-      </w:pPr>
-      <w:r>
-        <w:rPr/>
+      </w:pPr>
+      <w:r>
         <w:t>Liczba punktów użytkownika nie może być liczbą negatywną.</w:t>
       </w:r>
     </w:p>
     <w:p>
       <w:pPr>
-        <w:pStyle w:val="ListParagraph"/>
+        <w:pStyle w:val="Akapitzlist"/>
         <w:numPr>
           <w:ilvl w:val="0"/>
           <w:numId w:val="1"/>
         </w:numPr>
-        <w:rPr/>
-      </w:pPr>
-      <w:r>
-        <w:rPr/>
-        <w:t>Turysta musi mieć ukończ</w:t>
+      </w:pPr>
+      <w:r>
+        <w:t>Turysta musi mieć ukończone co najmniej 5 lat.</w:t>
+      </w:r>
+    </w:p>
+    <w:p>
+      <w:pPr>
+        <w:pStyle w:val="Akapitzlist"/>
+        <w:numPr>
+          <w:ilvl w:val="0"/>
+          <w:numId w:val="1"/>
+        </w:numPr>
+      </w:pPr>
+      <w:r>
+        <w:t>Turysta musi mieć unikatowy numer PESEL.</w:t>
+      </w:r>
+    </w:p>
+    <w:p>
+      <w:pPr>
+        <w:pStyle w:val="Akapitzlist"/>
+        <w:numPr>
+          <w:ilvl w:val="0"/>
+          <w:numId w:val="1"/>
+        </w:numPr>
+      </w:pPr>
+      <w:r>
+        <w:t>Przebyta trasa musi zostać potwie</w:t>
+      </w:r>
+      <w:r>
+        <w:t>rdzona przez przodownika (przodowników) turystyki górskiej PTTK.</w:t>
+      </w:r>
+    </w:p>
+    <w:p>
+      <w:pPr>
+        <w:pStyle w:val="Akapitzlist"/>
+        <w:numPr>
+          <w:ilvl w:val="0"/>
+          <w:numId w:val="1"/>
+        </w:numPr>
+      </w:pPr>
+      <w:r>
+        <w:t xml:space="preserve">Różnica czasu pomiędzy zdobyciem stopni GOT PTTK lub normy do odznaki „Za wytrwałość” musi wynosić co najmniej jeden rok kalendarzowy (z wyjątkiem GOT PTTK popularnej i małej brązowej). </w:t>
+      </w:r>
+      <w:r>
+        <w:br/>
+      </w:r>
+    </w:p>
+    <w:p>
+      <w:pPr>
+        <w:pStyle w:val="Nagwek1"/>
+      </w:pPr>
+      <w:r>
+        <w:t>Ogr</w:t>
+      </w:r>
+      <w:r>
+        <w:t>aniczenia operacji</w:t>
       </w:r>
       <w:bookmarkStart w:id="0" w:name="_GoBack"/>
       <w:bookmarkEnd w:id="0"/>
-      <w:r>
-        <w:rPr/>
-        <w:t>one co najmniej 5 lat.</w:t>
-      </w:r>
-    </w:p>
-    <w:p>
-      <w:pPr>
-        <w:pStyle w:val="ListParagraph"/>
-        <w:numPr>
-          <w:ilvl w:val="0"/>
-          <w:numId w:val="1"/>
-        </w:numPr>
-        <w:rPr/>
-      </w:pPr>
-      <w:r>
-        <w:rPr/>
-        <w:t>Turysta musi mieć unikatowy numer PESEL.</w:t>
-      </w:r>
-    </w:p>
-    <w:p>
-      <w:pPr>
-        <w:pStyle w:val="ListParagraph"/>
-        <w:numPr>
-          <w:ilvl w:val="0"/>
-          <w:numId w:val="1"/>
-        </w:numPr>
-        <w:rPr/>
-      </w:pPr>
-      <w:r>
-        <w:rPr/>
-        <w:t>Przebyta trasa musi zostać potwierdzona przez przodownika (przodowników) turystyki górskiej PTTK.</w:t>
-      </w:r>
-    </w:p>
-    <w:p>
-      <w:pPr>
-        <w:pStyle w:val="ListParagraph"/>
-        <w:numPr>
-          <w:ilvl w:val="0"/>
-          <w:numId w:val="1"/>
-        </w:numPr>
-        <w:rPr/>
-      </w:pPr>
-      <w:r>
-        <w:rPr/>
-        <w:t xml:space="preserve">Różnica czasu pomiędzy zdobyciem stopni GOT PTTK lub normy do odznaki „Za wytrwałość” musi wynosić co najmniej jeden rok kalendarzowy (z wyjątkiem GOT PTTK popularnej i małej brązowej). </w:t>
-        <w:br/>
-      </w:r>
-    </w:p>
-    <w:p>
-      <w:pPr>
-        <w:pStyle w:val="Heading1"/>
-        <w:rPr/>
-      </w:pPr>
-      <w:r>
-        <w:rPr/>
-        <w:t>Ograniczenia operacji</w:t>
-      </w:r>
-    </w:p>
-    <w:p>
-      <w:pPr>
-        <w:pStyle w:val="ListParagraph"/>
+    </w:p>
+    <w:p>
+      <w:pPr>
+        <w:pStyle w:val="Akapitzlist"/>
         <w:numPr>
           <w:ilvl w:val="0"/>
           <w:numId w:val="2"/>
         </w:numPr>
-        <w:rPr/>
-      </w:pPr>
-      <w:r>
-        <w:rPr/>
+      </w:pPr>
+      <w:r>
         <w:t>Punkty zdobyte za dany odcinek mogą być naliczone tylko jeden raz.</w:t>
       </w:r>
       <w:bookmarkStart w:id="1" w:name="__DdeLink__45_3907230570"/>
@@ -216,266 +192,242 @@
     </w:p>
     <w:p>
       <w:pPr>
-        <w:pStyle w:val="ListParagraph"/>
+        <w:pStyle w:val="Akapitzlist"/>
         <w:numPr>
           <w:ilvl w:val="0"/>
           <w:numId w:val="2"/>
         </w:numPr>
-        <w:rPr/>
-      </w:pPr>
-      <w:r>
-        <w:rPr/>
+      </w:pPr>
+      <w:r>
         <w:t>Punkt początkowy kolejnego odcinka, musi być punktem końcowym odcinka poprzedniego.</w:t>
       </w:r>
     </w:p>
     <w:p>
       <w:pPr>
-        <w:pStyle w:val="ListParagraph"/>
+        <w:pStyle w:val="Akapitzlist"/>
         <w:numPr>
           <w:ilvl w:val="0"/>
           <w:numId w:val="2"/>
         </w:numPr>
-        <w:rPr/>
-      </w:pPr>
-      <w:r>
-        <w:rPr/>
-        <w:t>Punkty mogą zostać uzyskane tylko, jeżeli trasa zostanie potwierdzona przez przodownika turystyki górskiej PTTK.</w:t>
-      </w:r>
-    </w:p>
-    <w:p>
-      <w:pPr>
-        <w:pStyle w:val="ListParagraph"/>
+      </w:pPr>
+      <w:r>
+        <w:t>Punkty mogą zostać uzyskane tylko, jeżeli trasa zostanie potwierdzona przez przodownik</w:t>
+      </w:r>
+      <w:r>
+        <w:t>a turystyki górskiej PTTK.</w:t>
+      </w:r>
+    </w:p>
+    <w:p>
+      <w:pPr>
+        <w:pStyle w:val="Akapitzlist"/>
         <w:numPr>
           <w:ilvl w:val="0"/>
           <w:numId w:val="2"/>
         </w:numPr>
-        <w:rPr/>
-      </w:pPr>
-      <w:r>
-        <w:rPr/>
+      </w:pPr>
+      <w:r>
         <w:t>Trasa nie może zostać zatwierdzona, jeżeli turysta nie jest w stanie udowodnić jej odbycia.</w:t>
       </w:r>
     </w:p>
     <w:p>
       <w:pPr>
-        <w:pStyle w:val="ListParagraph"/>
+        <w:pStyle w:val="Akapitzlist"/>
         <w:numPr>
           <w:ilvl w:val="0"/>
           <w:numId w:val="2"/>
         </w:numPr>
-        <w:rPr/>
-      </w:pPr>
-      <w:r>
-        <w:rPr/>
+      </w:pPr>
+      <w:r>
         <w:t>Dzienna norma nie może przekroczyć 50 punktów (w przypadku odznaki „W góry” – 15 punktów).</w:t>
       </w:r>
     </w:p>
     <w:p>
       <w:pPr>
-        <w:pStyle w:val="ListParagraph"/>
+        <w:pStyle w:val="Akapitzlist"/>
         <w:numPr>
           <w:ilvl w:val="0"/>
           <w:numId w:val="2"/>
         </w:numPr>
-        <w:rPr/>
-      </w:pPr>
-      <w:r>
-        <w:rPr/>
-        <w:t>Punkty do odznaki może zbierać tylko zweryfikowany turysta.</w:t>
-      </w:r>
-    </w:p>
-    <w:p>
-      <w:pPr>
-        <w:pStyle w:val="ListParagraph"/>
+      </w:pPr>
+      <w:r>
+        <w:t>Punkty do odznaki może zbierać tylko zweryfiko</w:t>
+      </w:r>
+      <w:r>
+        <w:t>wany turysta.</w:t>
+      </w:r>
+    </w:p>
+    <w:p>
+      <w:pPr>
+        <w:pStyle w:val="Akapitzlist"/>
         <w:numPr>
           <w:ilvl w:val="0"/>
           <w:numId w:val="2"/>
         </w:numPr>
-        <w:rPr/>
-      </w:pPr>
-      <w:r>
-        <w:rPr/>
+      </w:pPr>
+      <w:r>
         <w:t>Turysta może zweryfikować swoją tożsamość poprzez wysłanie skanu dokumentu potwierdzającego jego tożsamość.</w:t>
       </w:r>
     </w:p>
     <w:p>
       <w:pPr>
-        <w:pStyle w:val="ListParagraph"/>
-        <w:rPr/>
-      </w:pPr>
-      <w:r>
-        <w:rPr/>
-      </w:r>
-    </w:p>
-    <w:p>
-      <w:pPr>
-        <w:pStyle w:val="Heading1"/>
-        <w:rPr/>
-      </w:pPr>
-      <w:r>
-        <w:rPr/>
+        <w:pStyle w:val="Akapitzlist"/>
+      </w:pPr>
+    </w:p>
+    <w:p>
+      <w:pPr>
+        <w:pStyle w:val="Nagwek1"/>
+      </w:pPr>
+      <w:r>
         <w:t>Wnioski</w:t>
       </w:r>
     </w:p>
     <w:p>
       <w:pPr>
-        <w:pStyle w:val="ListParagraph"/>
+        <w:pStyle w:val="Akapitzlist"/>
         <w:numPr>
           <w:ilvl w:val="0"/>
           <w:numId w:val="3"/>
         </w:numPr>
-        <w:rPr/>
-      </w:pPr>
-      <w:r>
-        <w:rPr/>
+      </w:pPr>
+      <w:r>
         <w:t>Turysta musi być uznany za gotowego do awansu, jeśli liczba jego punktów przekracza ustaloną normę.</w:t>
       </w:r>
     </w:p>
     <w:p>
       <w:pPr>
-        <w:pStyle w:val="ListParagraph"/>
+        <w:pStyle w:val="Akapitzlist"/>
         <w:numPr>
           <w:ilvl w:val="0"/>
           <w:numId w:val="3"/>
         </w:numPr>
-        <w:rPr/>
-      </w:pPr>
-      <w:r>
-        <w:rPr/>
-        <w:t>Turysta musi być uznany za zweryfikowanego, jeśli jego tożsamość została potwierdzona.</w:t>
-      </w:r>
-    </w:p>
-    <w:p>
-      <w:pPr>
-        <w:pStyle w:val="ListParagraph"/>
+      </w:pPr>
+      <w:r>
+        <w:t>Turysta musi być uznany z</w:t>
+      </w:r>
+      <w:r>
+        <w:t>a zweryfikowanego, jeśli jego tożsamość została potwierdzona.</w:t>
+      </w:r>
+    </w:p>
+    <w:p>
+      <w:pPr>
+        <w:pStyle w:val="Akapitzlist"/>
         <w:numPr>
           <w:ilvl w:val="0"/>
           <w:numId w:val="3"/>
         </w:numPr>
-        <w:rPr/>
-      </w:pPr>
-      <w:r>
-        <w:rPr/>
+      </w:pPr>
+      <w:r>
         <w:t>Turysta musi być uznany za odpowiedniego do uzyskania odznaki „W góry” jeśli jego wiek nie przekracza 7 lat.</w:t>
       </w:r>
     </w:p>
     <w:p>
       <w:pPr>
-        <w:pStyle w:val="ListParagraph"/>
+        <w:pStyle w:val="Akapitzlist"/>
         <w:numPr>
           <w:ilvl w:val="0"/>
           <w:numId w:val="3"/>
         </w:numPr>
-        <w:rPr/>
-      </w:pPr>
-      <w:r>
-        <w:rPr/>
-        <w:t>Przodownik musi być uznany za właściwego do potwierdzenia przebytej trasy, jeśli posiada uprawnienia na region, w którym znajdowała się trasa.</w:t>
-      </w:r>
-    </w:p>
-    <w:p>
-      <w:pPr>
-        <w:pStyle w:val="ListParagraph"/>
+      </w:pPr>
+      <w:r>
+        <w:t>Przodownik musi być uznany za właściwego do potwierdzenia przebytej trasy, jeśli posi</w:t>
+      </w:r>
+      <w:r>
+        <w:t>ada uprawnienia na region, w którym znajdowała się trasa.</w:t>
+      </w:r>
+    </w:p>
+    <w:p>
+      <w:pPr>
+        <w:pStyle w:val="Akapitzlist"/>
         <w:numPr>
           <w:ilvl w:val="0"/>
           <w:numId w:val="3"/>
         </w:numPr>
-        <w:rPr/>
-      </w:pPr>
-      <w:r>
-        <w:rPr/>
-        <w:t>Trasa musi być uznana za odbytą, jeżeli została potwierdzona przez przodownika turystyki górskiej PTTK.</w:t>
-      </w:r>
-    </w:p>
-    <w:p>
-      <w:pPr>
-        <w:pStyle w:val="ListParagraph"/>
-        <w:rPr/>
-      </w:pPr>
-      <w:r>
-        <w:rPr/>
-      </w:r>
-    </w:p>
-    <w:p>
-      <w:pPr>
-        <w:pStyle w:val="Heading1"/>
-        <w:rPr/>
-      </w:pPr>
-      <w:r>
-        <w:rPr/>
+      </w:pPr>
+      <w:r>
+        <w:t>Trasa musi być uznana za odbytą, jeżeli została potwierdzona przez przodownika turystyki górskiej PTTK, w każdym z regionów przez które przechodzi</w:t>
+      </w:r>
+      <w:r>
+        <w:t>.</w:t>
+      </w:r>
+    </w:p>
+    <w:p>
+      <w:pPr>
+        <w:pStyle w:val="Akapitzlist"/>
+      </w:pPr>
+    </w:p>
+    <w:p>
+      <w:pPr>
+        <w:pStyle w:val="Nagwek1"/>
+      </w:pPr>
+      <w:r>
         <w:t>Obliczenia</w:t>
       </w:r>
     </w:p>
     <w:p>
       <w:pPr>
-        <w:pStyle w:val="ListParagraph"/>
+        <w:pStyle w:val="Akapitzlist"/>
         <w:numPr>
           <w:ilvl w:val="0"/>
           <w:numId w:val="4"/>
         </w:numPr>
-        <w:rPr/>
-      </w:pPr>
-      <w:r>
-        <w:rPr/>
-        <w:t>Punktowa wartość trasy musi być obliczona jako suma wartości punktowych odcinków, które się na nią składają.</w:t>
-      </w:r>
-    </w:p>
-    <w:p>
-      <w:pPr>
-        <w:pStyle w:val="ListParagraph"/>
+      </w:pPr>
+      <w:r>
+        <w:t xml:space="preserve">Punktowa wartość trasy musi być obliczona jako suma wartości punktowych </w:t>
+      </w:r>
+      <w:r>
+        <w:t>odcinków, które się na nią składają.</w:t>
+      </w:r>
+    </w:p>
+    <w:p>
+      <w:pPr>
+        <w:pStyle w:val="Akapitzlist"/>
         <w:numPr>
           <w:ilvl w:val="0"/>
           <w:numId w:val="4"/>
         </w:numPr>
-        <w:rPr/>
-      </w:pPr>
-      <w:r>
-        <w:rPr/>
-        <w:t>W przypadku, gdy odcinek nie jest na liście punktowanych do odznaki GOT PTTK punktacja musi zostać obliczona na zasadzie jednego punktu za jeden przebyty kilometr lub jednego punktu za każde pokonane 100m sumy różnić poziomów przy podejściach.</w:t>
-      </w:r>
-    </w:p>
-    <w:p>
-      <w:pPr>
-        <w:pStyle w:val="ListParagraph"/>
+      </w:pPr>
+      <w:r>
+        <w:lastRenderedPageBreak/>
+        <w:t>W przypadku, gdy odcinek nie jest na liście punktowanych do odznaki GOT PTTK punktacja musi zostać obliczona na zasadzie jednego punktu za jeden przebyty kilometr lub jednego punktu za każde pokonane 100m sumy różnić po</w:t>
+      </w:r>
+      <w:r>
+        <w:t>ziomów przy podejściach.</w:t>
+      </w:r>
+    </w:p>
+    <w:p>
+      <w:pPr>
+        <w:pStyle w:val="Akapitzlist"/>
         <w:numPr>
           <w:ilvl w:val="0"/>
           <w:numId w:val="4"/>
         </w:numPr>
-        <w:rPr/>
-      </w:pPr>
-      <w:r>
-        <w:rPr/>
+      </w:pPr>
+      <w:r>
         <w:t>Długość trasy musi zostać obliczona jako suma długości odcinków, które składają się na trasę</w:t>
       </w:r>
     </w:p>
     <w:p>
       <w:pPr>
-        <w:pStyle w:val="ListParagraph"/>
-        <w:spacing w:before="0" w:after="160"/>
-        <w:ind w:left="720" w:hanging="0"/>
-        <w:contextualSpacing/>
-        <w:rPr/>
-      </w:pPr>
-      <w:r>
-        <w:rPr/>
-      </w:r>
+        <w:pStyle w:val="Akapitzlist"/>
+      </w:pPr>
     </w:p>
     <w:sectPr>
-      <w:type w:val="nextPage"/>
       <w:pgSz w:w="11906" w:h="16838"/>
-      <w:pgMar w:left="1417" w:right="1417" w:header="0" w:top="1417" w:footer="0" w:bottom="1417" w:gutter="0"/>
-      <w:pgNumType w:fmt="decimal"/>
-      <w:formProt w:val="false"/>
-      <w:textDirection w:val="lrTb"/>
-      <w:docGrid w:type="default" w:linePitch="360" w:charSpace="4096"/>
+      <w:pgMar w:top="1417" w:right="1417" w:bottom="1417" w:left="1417" w:header="0" w:footer="0" w:gutter="0"/>
+      <w:cols w:space="708"/>
+      <w:formProt w:val="0"/>
+      <w:docGrid w:linePitch="360" w:charSpace="4096"/>
     </w:sectPr>
   </w:body>
 </w:document>
 </file>
 
 <file path=word/numbering.xml><?xml version="1.0" encoding="utf-8"?>
-<w:numbering xmlns:w="http://schemas.openxmlformats.org/wordprocessingml/2006/main" xmlns:o="urn:schemas-microsoft-com:office:office" xmlns:r="http://schemas.openxmlformats.org/officeDocument/2006/relationships" xmlns:v="urn:schemas-microsoft-com:vml">
-  <w:abstractNum w:abstractNumId="1">
+<w:numbering xmlns:wpc="http://schemas.microsoft.com/office/word/2010/wordprocessingCanvas" xmlns:cx="http://schemas.microsoft.com/office/drawing/2014/chartex" xmlns:cx1="http://schemas.microsoft.com/office/drawing/2015/9/8/chartex" xmlns:cx2="http://schemas.microsoft.com/office/drawing/2015/10/21/chartex" xmlns:cx3="http://schemas.microsoft.com/office/drawing/2016/5/9/chartex" xmlns:cx4="http://schemas.microsoft.com/office/drawing/2016/5/10/chartex" xmlns:cx5="http://schemas.microsoft.com/office/drawing/2016/5/11/chartex" xmlns:cx6="http://schemas.microsoft.com/office/drawing/2016/5/12/chartex" xmlns:cx7="http://schemas.microsoft.com/office/drawing/2016/5/13/chartex" xmlns:cx8="http://schemas.microsoft.com/office/drawing/2016/5/14/chartex" xmlns:mc="http://schemas.openxmlformats.org/markup-compatibility/2006" xmlns:aink="http://schemas.microsoft.com/office/drawing/2016/ink" xmlns:am3d="http://schemas.microsoft.com/office/drawing/2017/model3d" xmlns:o="urn:schemas-microsoft-com:office:office" xmlns:r="http://schemas.openxmlformats.org/officeDocument/2006/relationships" xmlns:m="http://schemas.openxmlformats.org/officeDocument/2006/math" xmlns:v="urn:schemas-microsoft-com:vml" xmlns:wp14="http://schemas.microsoft.com/office/word/2010/wordprocessingDrawing" xmlns:wp="http://schemas.openxmlformats.org/drawingml/2006/wordprocessingDrawing" xmlns:w10="urn:schemas-microsoft-com:office:word" xmlns:w="http://schemas.openxmlformats.org/wordprocessingml/2006/main" xmlns:w14="http://schemas.microsoft.com/office/word/2010/wordml" xmlns:w15="http://schemas.microsoft.com/office/word/2012/wordml" xmlns:w16cid="http://schemas.microsoft.com/office/word/2016/wordml/cid" xmlns:w16se="http://schemas.microsoft.com/office/word/2015/wordml/symex" xmlns:wpg="http://schemas.microsoft.com/office/word/2010/wordprocessingGroup" xmlns:wpi="http://schemas.microsoft.com/office/word/2010/wordprocessingInk" xmlns:wne="http://schemas.microsoft.com/office/word/2006/wordml" xmlns:wps="http://schemas.microsoft.com/office/word/2010/wordprocessingShape" mc:Ignorable="w14 w15 w16se w16cid wp14">
+  <w:abstractNum w:abstractNumId="0" w15:restartNumberingAfterBreak="0">
+    <w:nsid w:val="093D139F"/>
+    <w:multiLevelType w:val="multilevel"/>
+    <w:tmpl w:val="F056D0C8"/>
     <w:lvl w:ilvl="0">
       <w:start w:val="1"/>
       <w:numFmt w:val="decimal"/>
@@ -558,7 +510,105 @@
       </w:pPr>
     </w:lvl>
   </w:abstractNum>
-  <w:abstractNum w:abstractNumId="2">
+  <w:abstractNum w:abstractNumId="1" w15:restartNumberingAfterBreak="0">
+    <w:nsid w:val="14622CC0"/>
+    <w:multiLevelType w:val="multilevel"/>
+    <w:tmpl w:val="0324F856"/>
+    <w:lvl w:ilvl="0">
+      <w:start w:val="1"/>
+      <w:numFmt w:val="none"/>
+      <w:suff w:val="nothing"/>
+      <w:lvlText w:val=""/>
+      <w:lvlJc w:val="left"/>
+      <w:pPr>
+        <w:ind w:left="0" w:firstLine="0"/>
+      </w:pPr>
+    </w:lvl>
+    <w:lvl w:ilvl="1">
+      <w:start w:val="1"/>
+      <w:numFmt w:val="none"/>
+      <w:suff w:val="nothing"/>
+      <w:lvlText w:val=""/>
+      <w:lvlJc w:val="left"/>
+      <w:pPr>
+        <w:ind w:left="0" w:firstLine="0"/>
+      </w:pPr>
+    </w:lvl>
+    <w:lvl w:ilvl="2">
+      <w:start w:val="1"/>
+      <w:numFmt w:val="none"/>
+      <w:suff w:val="nothing"/>
+      <w:lvlText w:val=""/>
+      <w:lvlJc w:val="left"/>
+      <w:pPr>
+        <w:ind w:left="0" w:firstLine="0"/>
+      </w:pPr>
+    </w:lvl>
+    <w:lvl w:ilvl="3">
+      <w:start w:val="1"/>
+      <w:numFmt w:val="none"/>
+      <w:suff w:val="nothing"/>
+      <w:lvlText w:val=""/>
+      <w:lvlJc w:val="left"/>
+      <w:pPr>
+        <w:ind w:left="0" w:firstLine="0"/>
+      </w:pPr>
+    </w:lvl>
+    <w:lvl w:ilvl="4">
+      <w:start w:val="1"/>
+      <w:numFmt w:val="none"/>
+      <w:suff w:val="nothing"/>
+      <w:lvlText w:val=""/>
+      <w:lvlJc w:val="left"/>
+      <w:pPr>
+        <w:ind w:left="0" w:firstLine="0"/>
+      </w:pPr>
+    </w:lvl>
+    <w:lvl w:ilvl="5">
+      <w:start w:val="1"/>
+      <w:numFmt w:val="none"/>
+      <w:suff w:val="nothing"/>
+      <w:lvlText w:val=""/>
+      <w:lvlJc w:val="left"/>
+      <w:pPr>
+        <w:ind w:left="0" w:firstLine="0"/>
+      </w:pPr>
+    </w:lvl>
+    <w:lvl w:ilvl="6">
+      <w:start w:val="1"/>
+      <w:numFmt w:val="none"/>
+      <w:suff w:val="nothing"/>
+      <w:lvlText w:val=""/>
+      <w:lvlJc w:val="left"/>
+      <w:pPr>
+        <w:ind w:left="0" w:firstLine="0"/>
+      </w:pPr>
+    </w:lvl>
+    <w:lvl w:ilvl="7">
+      <w:start w:val="1"/>
+      <w:numFmt w:val="none"/>
+      <w:suff w:val="nothing"/>
+      <w:lvlText w:val=""/>
+      <w:lvlJc w:val="left"/>
+      <w:pPr>
+        <w:ind w:left="0" w:firstLine="0"/>
+      </w:pPr>
+    </w:lvl>
+    <w:lvl w:ilvl="8">
+      <w:start w:val="1"/>
+      <w:numFmt w:val="none"/>
+      <w:suff w:val="nothing"/>
+      <w:lvlText w:val=""/>
+      <w:lvlJc w:val="left"/>
+      <w:pPr>
+        <w:ind w:left="0" w:firstLine="0"/>
+      </w:pPr>
+    </w:lvl>
+  </w:abstractNum>
+  <w:abstractNum w:abstractNumId="2" w15:restartNumberingAfterBreak="0">
+    <w:nsid w:val="21C3656D"/>
+    <w:multiLevelType w:val="multilevel"/>
+    <w:tmpl w:val="C6901696"/>
     <w:lvl w:ilvl="0">
       <w:start w:val="1"/>
       <w:numFmt w:val="decimal"/>
@@ -641,7 +691,10 @@
       </w:pPr>
     </w:lvl>
   </w:abstractNum>
-  <w:abstractNum w:abstractNumId="3">
+  <w:abstractNum w:abstractNumId="3" w15:restartNumberingAfterBreak="0">
+    <w:nsid w:val="24E40542"/>
+    <w:multiLevelType w:val="multilevel"/>
+    <w:tmpl w:val="CC206FB0"/>
     <w:lvl w:ilvl="0">
       <w:start w:val="1"/>
       <w:numFmt w:val="decimal"/>
@@ -724,7 +777,10 @@
       </w:pPr>
     </w:lvl>
   </w:abstractNum>
-  <w:abstractNum w:abstractNumId="4">
+  <w:abstractNum w:abstractNumId="4" w15:restartNumberingAfterBreak="0">
+    <w:nsid w:val="6D330C8C"/>
+    <w:multiLevelType w:val="multilevel"/>
+    <w:tmpl w:val="134EF5FA"/>
     <w:lvl w:ilvl="0">
       <w:start w:val="1"/>
       <w:numFmt w:val="decimal"/>
@@ -807,142 +863,48 @@
       </w:pPr>
     </w:lvl>
   </w:abstractNum>
-  <w:abstractNum w:abstractNumId="5">
-    <w:lvl w:ilvl="0">
-      <w:start w:val="1"/>
-      <w:numFmt w:val="none"/>
-      <w:suff w:val="nothing"/>
-      <w:lvlText w:val=""/>
-      <w:lvlJc w:val="left"/>
-      <w:pPr>
-        <w:ind w:left="0" w:hanging="0"/>
-      </w:pPr>
-    </w:lvl>
-    <w:lvl w:ilvl="1">
-      <w:start w:val="1"/>
-      <w:numFmt w:val="none"/>
-      <w:suff w:val="nothing"/>
-      <w:lvlText w:val=""/>
-      <w:lvlJc w:val="left"/>
-      <w:pPr>
-        <w:ind w:left="0" w:hanging="0"/>
-      </w:pPr>
-    </w:lvl>
-    <w:lvl w:ilvl="2">
-      <w:start w:val="1"/>
-      <w:numFmt w:val="none"/>
-      <w:suff w:val="nothing"/>
-      <w:lvlText w:val=""/>
-      <w:lvlJc w:val="left"/>
-      <w:pPr>
-        <w:ind w:left="0" w:hanging="0"/>
-      </w:pPr>
-    </w:lvl>
-    <w:lvl w:ilvl="3">
-      <w:start w:val="1"/>
-      <w:numFmt w:val="none"/>
-      <w:suff w:val="nothing"/>
-      <w:lvlText w:val=""/>
-      <w:lvlJc w:val="left"/>
-      <w:pPr>
-        <w:ind w:left="0" w:hanging="0"/>
-      </w:pPr>
-    </w:lvl>
-    <w:lvl w:ilvl="4">
-      <w:start w:val="1"/>
-      <w:numFmt w:val="none"/>
-      <w:suff w:val="nothing"/>
-      <w:lvlText w:val=""/>
-      <w:lvlJc w:val="left"/>
-      <w:pPr>
-        <w:ind w:left="0" w:hanging="0"/>
-      </w:pPr>
-    </w:lvl>
-    <w:lvl w:ilvl="5">
-      <w:start w:val="1"/>
-      <w:numFmt w:val="none"/>
-      <w:suff w:val="nothing"/>
-      <w:lvlText w:val=""/>
-      <w:lvlJc w:val="left"/>
-      <w:pPr>
-        <w:ind w:left="0" w:hanging="0"/>
-      </w:pPr>
-    </w:lvl>
-    <w:lvl w:ilvl="6">
-      <w:start w:val="1"/>
-      <w:numFmt w:val="none"/>
-      <w:suff w:val="nothing"/>
-      <w:lvlText w:val=""/>
-      <w:lvlJc w:val="left"/>
-      <w:pPr>
-        <w:ind w:left="0" w:hanging="0"/>
-      </w:pPr>
-    </w:lvl>
-    <w:lvl w:ilvl="7">
-      <w:start w:val="1"/>
-      <w:numFmt w:val="none"/>
-      <w:suff w:val="nothing"/>
-      <w:lvlText w:val=""/>
-      <w:lvlJc w:val="left"/>
-      <w:pPr>
-        <w:ind w:left="0" w:hanging="0"/>
-      </w:pPr>
-    </w:lvl>
-    <w:lvl w:ilvl="8">
-      <w:start w:val="1"/>
-      <w:numFmt w:val="none"/>
-      <w:suff w:val="nothing"/>
-      <w:lvlText w:val=""/>
-      <w:lvlJc w:val="left"/>
-      <w:pPr>
-        <w:ind w:left="0" w:hanging="0"/>
-      </w:pPr>
-    </w:lvl>
-  </w:abstractNum>
   <w:num w:numId="1">
-    <w:abstractNumId w:val="1"/>
+    <w:abstractNumId w:val="0"/>
   </w:num>
   <w:num w:numId="2">
-    <w:abstractNumId w:val="2"/>
+    <w:abstractNumId w:val="3"/>
   </w:num>
   <w:num w:numId="3">
-    <w:abstractNumId w:val="3"/>
+    <w:abstractNumId w:val="2"/>
   </w:num>
   <w:num w:numId="4">
     <w:abstractNumId w:val="4"/>
   </w:num>
   <w:num w:numId="5">
-    <w:abstractNumId w:val="5"/>
+    <w:abstractNumId w:val="1"/>
   </w:num>
 </w:numbering>
 </file>
 
 <file path=word/styles.xml><?xml version="1.0" encoding="utf-8"?>
-<w:styles xmlns:w="http://schemas.openxmlformats.org/wordprocessingml/2006/main" xmlns:w14="http://schemas.microsoft.com/office/word/2010/wordml" xmlns:mc="http://schemas.openxmlformats.org/markup-compatibility/2006" mc:Ignorable="w14">
+<w:styles xmlns:mc="http://schemas.openxmlformats.org/markup-compatibility/2006" xmlns:r="http://schemas.openxmlformats.org/officeDocument/2006/relationships" xmlns:w="http://schemas.openxmlformats.org/wordprocessingml/2006/main" xmlns:w14="http://schemas.microsoft.com/office/word/2010/wordml" xmlns:w15="http://schemas.microsoft.com/office/word/2012/wordml" xmlns:w16cid="http://schemas.microsoft.com/office/word/2016/wordml/cid" xmlns:w16se="http://schemas.microsoft.com/office/word/2015/wordml/symex" mc:Ignorable="w14 w15 w16se w16cid">
   <w:docDefaults>
     <w:rPrDefault>
       <w:rPr>
-        <w:rFonts w:ascii="Calibri" w:hAnsi="Calibri" w:eastAsia="Calibri" w:cs="" w:asciiTheme="minorHAnsi" w:cstheme="minorBidi" w:eastAsiaTheme="minorHAnsi" w:hAnsiTheme="minorHAnsi"/>
+        <w:rFonts w:asciiTheme="minorHAnsi" w:eastAsiaTheme="minorHAnsi" w:hAnsiTheme="minorHAnsi" w:cstheme="minorBidi"/>
         <w:sz w:val="22"/>
         <w:szCs w:val="22"/>
         <w:lang w:val="pl-PL" w:eastAsia="en-US" w:bidi="ar-SA"/>
       </w:rPr>
     </w:rPrDefault>
-    <w:pPrDefault>
-      <w:pPr/>
-    </w:pPrDefault>
+    <w:pPrDefault/>
   </w:docDefaults>
   <w:latentStyles w:defLockedState="0" w:defUIPriority="99" w:defSemiHidden="0" w:defUnhideWhenUsed="0" w:defQFormat="0" w:count="375">
     <w:lsdException w:name="Normal" w:uiPriority="0" w:qFormat="1"/>
     <w:lsdException w:name="heading 1" w:uiPriority="9" w:qFormat="1"/>
-    <w:lsdException w:name="heading 2" w:uiPriority="9" w:semiHidden="1" w:unhideWhenUsed="1" w:qFormat="1"/>
-    <w:lsdException w:name="heading 3" w:uiPriority="9" w:semiHidden="1" w:unhideWhenUsed="1" w:qFormat="1"/>
-    <w:lsdException w:name="heading 4" w:uiPriority="9" w:semiHidden="1" w:unhideWhenUsed="1" w:qFormat="1"/>
-    <w:lsdException w:name="heading 5" w:uiPriority="9" w:semiHidden="1" w:unhideWhenUsed="1" w:qFormat="1"/>
-    <w:lsdException w:name="heading 6" w:uiPriority="9" w:semiHidden="1" w:unhideWhenUsed="1" w:qFormat="1"/>
-    <w:lsdException w:name="heading 7" w:uiPriority="9" w:semiHidden="1" w:unhideWhenUsed="1" w:qFormat="1"/>
-    <w:lsdException w:name="heading 8" w:uiPriority="9" w:semiHidden="1" w:unhideWhenUsed="1" w:qFormat="1"/>
-    <w:lsdException w:name="heading 9" w:uiPriority="9" w:semiHidden="1" w:unhideWhenUsed="1" w:qFormat="1"/>
+    <w:lsdException w:name="heading 2" w:semiHidden="1" w:uiPriority="9" w:unhideWhenUsed="1" w:qFormat="1"/>
+    <w:lsdException w:name="heading 3" w:semiHidden="1" w:uiPriority="9" w:unhideWhenUsed="1" w:qFormat="1"/>
+    <w:lsdException w:name="heading 4" w:semiHidden="1" w:uiPriority="9" w:unhideWhenUsed="1" w:qFormat="1"/>
+    <w:lsdException w:name="heading 5" w:semiHidden="1" w:uiPriority="9" w:unhideWhenUsed="1" w:qFormat="1"/>
+    <w:lsdException w:name="heading 6" w:semiHidden="1" w:uiPriority="9" w:unhideWhenUsed="1" w:qFormat="1"/>
+    <w:lsdException w:name="heading 7" w:semiHidden="1" w:uiPriority="9" w:unhideWhenUsed="1" w:qFormat="1"/>
+    <w:lsdException w:name="heading 8" w:semiHidden="1" w:uiPriority="9" w:unhideWhenUsed="1" w:qFormat="1"/>
+    <w:lsdException w:name="heading 9" w:semiHidden="1" w:uiPriority="9" w:unhideWhenUsed="1" w:qFormat="1"/>
     <w:lsdException w:name="index 1" w:semiHidden="1" w:unhideWhenUsed="1"/>
     <w:lsdException w:name="index 2" w:semiHidden="1" w:unhideWhenUsed="1"/>
     <w:lsdException w:name="index 3" w:semiHidden="1" w:unhideWhenUsed="1"/>
@@ -952,22 +914,22 @@
     <w:lsdException w:name="index 7" w:semiHidden="1" w:unhideWhenUsed="1"/>
     <w:lsdException w:name="index 8" w:semiHidden="1" w:unhideWhenUsed="1"/>
     <w:lsdException w:name="index 9" w:semiHidden="1" w:unhideWhenUsed="1"/>
-    <w:lsdException w:name="toc 1" w:uiPriority="39" w:semiHidden="1" w:unhideWhenUsed="1"/>
-    <w:lsdException w:name="toc 2" w:uiPriority="39" w:semiHidden="1" w:unhideWhenUsed="1"/>
-    <w:lsdException w:name="toc 3" w:uiPriority="39" w:semiHidden="1" w:unhideWhenUsed="1"/>
-    <w:lsdException w:name="toc 4" w:uiPriority="39" w:semiHidden="1" w:unhideWhenUsed="1"/>
-    <w:lsdException w:name="toc 5" w:uiPriority="39" w:semiHidden="1" w:unhideWhenUsed="1"/>
-    <w:lsdException w:name="toc 6" w:uiPriority="39" w:semiHidden="1" w:unhideWhenUsed="1"/>
-    <w:lsdException w:name="toc 7" w:uiPriority="39" w:semiHidden="1" w:unhideWhenUsed="1"/>
-    <w:lsdException w:name="toc 8" w:uiPriority="39" w:semiHidden="1" w:unhideWhenUsed="1"/>
-    <w:lsdException w:name="toc 9" w:uiPriority="39" w:semiHidden="1" w:unhideWhenUsed="1"/>
+    <w:lsdException w:name="toc 1" w:semiHidden="1" w:uiPriority="39" w:unhideWhenUsed="1"/>
+    <w:lsdException w:name="toc 2" w:semiHidden="1" w:uiPriority="39" w:unhideWhenUsed="1"/>
+    <w:lsdException w:name="toc 3" w:semiHidden="1" w:uiPriority="39" w:unhideWhenUsed="1"/>
+    <w:lsdException w:name="toc 4" w:semiHidden="1" w:uiPriority="39" w:unhideWhenUsed="1"/>
+    <w:lsdException w:name="toc 5" w:semiHidden="1" w:uiPriority="39" w:unhideWhenUsed="1"/>
+    <w:lsdException w:name="toc 6" w:semiHidden="1" w:uiPriority="39" w:unhideWhenUsed="1"/>
+    <w:lsdException w:name="toc 7" w:semiHidden="1" w:uiPriority="39" w:unhideWhenUsed="1"/>
+    <w:lsdException w:name="toc 8" w:semiHidden="1" w:uiPriority="39" w:unhideWhenUsed="1"/>
+    <w:lsdException w:name="toc 9" w:semiHidden="1" w:uiPriority="39" w:unhideWhenUsed="1"/>
     <w:lsdException w:name="Normal Indent" w:semiHidden="1" w:unhideWhenUsed="1"/>
     <w:lsdException w:name="footnote text" w:semiHidden="1" w:unhideWhenUsed="1"/>
     <w:lsdException w:name="annotation text" w:semiHidden="1" w:unhideWhenUsed="1"/>
     <w:lsdException w:name="header" w:semiHidden="1" w:unhideWhenUsed="1"/>
     <w:lsdException w:name="footer" w:semiHidden="1" w:unhideWhenUsed="1"/>
     <w:lsdException w:name="index heading" w:semiHidden="1" w:unhideWhenUsed="1"/>
-    <w:lsdException w:name="caption" w:uiPriority="35" w:semiHidden="1" w:unhideWhenUsed="1" w:qFormat="1"/>
+    <w:lsdException w:name="caption" w:semiHidden="1" w:uiPriority="35" w:unhideWhenUsed="1" w:qFormat="1"/>
     <w:lsdException w:name="table of figures" w:semiHidden="1" w:unhideWhenUsed="1"/>
     <w:lsdException w:name="envelope address" w:semiHidden="1" w:unhideWhenUsed="1"/>
     <w:lsdException w:name="envelope return" w:semiHidden="1" w:unhideWhenUsed="1"/>
@@ -998,7 +960,7 @@
     <w:lsdException w:name="Title" w:uiPriority="10" w:qFormat="1"/>
     <w:lsdException w:name="Closing" w:semiHidden="1" w:unhideWhenUsed="1"/>
     <w:lsdException w:name="Signature" w:semiHidden="1" w:unhideWhenUsed="1"/>
-    <w:lsdException w:name="Default Paragraph Font" w:uiPriority="1" w:semiHidden="1" w:unhideWhenUsed="1"/>
+    <w:lsdException w:name="Default Paragraph Font" w:semiHidden="1" w:uiPriority="1" w:unhideWhenUsed="1"/>
     <w:lsdException w:name="Body Text" w:semiHidden="1" w:unhideWhenUsed="1"/>
     <w:lsdException w:name="Body Text Indent" w:semiHidden="1" w:unhideWhenUsed="1"/>
     <w:lsdException w:name="List Continue" w:semiHidden="1" w:unhideWhenUsed="1"/>
@@ -1198,8 +1160,8 @@
     <w:lsdException w:name="Subtle Reference" w:uiPriority="31" w:qFormat="1"/>
     <w:lsdException w:name="Intense Reference" w:uiPriority="32" w:qFormat="1"/>
     <w:lsdException w:name="Book Title" w:uiPriority="33" w:qFormat="1"/>
-    <w:lsdException w:name="Bibliography" w:uiPriority="37" w:semiHidden="1" w:unhideWhenUsed="1"/>
-    <w:lsdException w:name="TOC Heading" w:uiPriority="39" w:semiHidden="1" w:unhideWhenUsed="1" w:qFormat="1"/>
+    <w:lsdException w:name="Bibliography" w:semiHidden="1" w:uiPriority="37" w:unhideWhenUsed="1"/>
+    <w:lsdException w:name="TOC Heading" w:semiHidden="1" w:uiPriority="39" w:unhideWhenUsed="1" w:qFormat="1"/>
     <w:lsdException w:name="Plain Table 1" w:uiPriority="41"/>
     <w:lsdException w:name="Plain Table 2" w:uiPriority="42"/>
     <w:lsdException w:name="Plain Table 3" w:uiPriority="43"/>
@@ -1309,143 +1271,38 @@
     <w:lsdException w:name="Hashtag" w:semiHidden="1" w:unhideWhenUsed="1"/>
     <w:lsdException w:name="Unresolved Mention" w:semiHidden="1" w:unhideWhenUsed="1"/>
   </w:latentStyles>
-  <w:style w:type="paragraph" w:styleId="Normal" w:default="1">
+  <w:style w:type="paragraph" w:default="1" w:styleId="Normalny">
     <w:name w:val="Normal"/>
     <w:qFormat/>
     <w:pPr>
-      <w:widowControl/>
-      <w:bidi w:val="0"/>
-      <w:spacing w:lineRule="auto" w:line="259" w:before="0" w:after="160"/>
-      <w:jc w:val="left"/>
+      <w:spacing w:after="160" w:line="259" w:lineRule="auto"/>
     </w:pPr>
-    <w:rPr>
-      <w:rFonts w:ascii="Calibri" w:hAnsi="Calibri" w:eastAsia="Calibri" w:cs="" w:asciiTheme="minorHAnsi" w:cstheme="minorBidi" w:eastAsiaTheme="minorHAnsi" w:hAnsiTheme="minorHAnsi"/>
-      <w:color w:val="auto"/>
-      <w:kern w:val="0"/>
-      <w:sz w:val="22"/>
-      <w:szCs w:val="22"/>
-      <w:lang w:val="pl-PL" w:eastAsia="en-US" w:bidi="ar-SA"/>
-    </w:rPr>
   </w:style>
-  <w:style w:type="paragraph" w:styleId="Heading1">
-    <w:name w:val="Heading 1"/>
-    <w:basedOn w:val="Normal"/>
+  <w:style w:type="paragraph" w:styleId="Nagwek1">
+    <w:name w:val="heading 1"/>
+    <w:basedOn w:val="Normalny"/>
     <w:link w:val="Nagwek1Znak"/>
     <w:uiPriority w:val="9"/>
     <w:qFormat/>
-    <w:rsid w:val="00586e9c"/>
+    <w:rsid w:val="00586E9C"/>
     <w:pPr>
-      <w:keepNext w:val="true"/>
+      <w:keepNext/>
       <w:keepLines/>
       <w:spacing w:before="240" w:after="0"/>
       <w:outlineLvl w:val="0"/>
     </w:pPr>
     <w:rPr>
-      <w:rFonts w:ascii="Calibri Light" w:hAnsi="Calibri Light" w:eastAsia="" w:cs="" w:asciiTheme="majorHAnsi" w:cstheme="majorBidi" w:eastAsiaTheme="majorEastAsia" w:hAnsiTheme="majorHAnsi"/>
-      <w:color w:val="2E74B5" w:themeColor="accent1" w:themeShade="bf"/>
+      <w:rFonts w:asciiTheme="majorHAnsi" w:eastAsiaTheme="majorEastAsia" w:hAnsiTheme="majorHAnsi" w:cstheme="majorBidi"/>
+      <w:color w:val="2E74B5" w:themeColor="accent1" w:themeShade="BF"/>
       <w:sz w:val="32"/>
       <w:szCs w:val="32"/>
     </w:rPr>
   </w:style>
-  <w:style w:type="character" w:styleId="DefaultParagraphFont" w:default="1">
+  <w:style w:type="character" w:default="1" w:styleId="Domylnaczcionkaakapitu">
     <w:name w:val="Default Paragraph Font"/>
     <w:uiPriority w:val="1"/>
     <w:semiHidden/>
     <w:unhideWhenUsed/>
-    <w:qFormat/>
-    <w:rPr/>
-  </w:style>
-  <w:style w:type="character" w:styleId="Nagwek1Znak" w:customStyle="1">
-    <w:name w:val="Nagłówek 1 Znak"/>
-    <w:basedOn w:val="DefaultParagraphFont"/>
-    <w:link w:val="Nagwek1"/>
-    <w:uiPriority w:val="9"/>
-    <w:qFormat/>
-    <w:rsid w:val="00586e9c"/>
-    <w:rPr>
-      <w:rFonts w:ascii="Calibri Light" w:hAnsi="Calibri Light" w:eastAsia="" w:cs="" w:asciiTheme="majorHAnsi" w:cstheme="majorBidi" w:eastAsiaTheme="majorEastAsia" w:hAnsiTheme="majorHAnsi"/>
-      <w:color w:val="2E74B5" w:themeColor="accent1" w:themeShade="bf"/>
-      <w:sz w:val="32"/>
-      <w:szCs w:val="32"/>
-    </w:rPr>
-  </w:style>
-  <w:style w:type="paragraph" w:styleId="Heading">
-    <w:name w:val="Heading"/>
-    <w:basedOn w:val="Normal"/>
-    <w:next w:val="TextBody"/>
-    <w:qFormat/>
-    <w:pPr>
-      <w:keepNext w:val="true"/>
-      <w:spacing w:before="240" w:after="120"/>
-    </w:pPr>
-    <w:rPr>
-      <w:rFonts w:ascii="Liberation Sans" w:hAnsi="Liberation Sans" w:eastAsia="Tahoma" w:cs="Noto Sans Devanagari"/>
-      <w:sz w:val="28"/>
-      <w:szCs w:val="28"/>
-    </w:rPr>
-  </w:style>
-  <w:style w:type="paragraph" w:styleId="TextBody">
-    <w:name w:val="Body Text"/>
-    <w:basedOn w:val="Normal"/>
-    <w:pPr>
-      <w:spacing w:lineRule="auto" w:line="276" w:before="0" w:after="140"/>
-    </w:pPr>
-    <w:rPr/>
-  </w:style>
-  <w:style w:type="paragraph" w:styleId="List">
-    <w:name w:val="List"/>
-    <w:basedOn w:val="TextBody"/>
-    <w:pPr/>
-    <w:rPr>
-      <w:rFonts w:cs="Noto Sans Devanagari"/>
-    </w:rPr>
-  </w:style>
-  <w:style w:type="paragraph" w:styleId="Caption">
-    <w:name w:val="Caption"/>
-    <w:basedOn w:val="Normal"/>
-    <w:qFormat/>
-    <w:pPr>
-      <w:suppressLineNumbers/>
-      <w:spacing w:before="120" w:after="120"/>
-    </w:pPr>
-    <w:rPr>
-      <w:rFonts w:cs="Noto Sans Devanagari"/>
-      <w:i/>
-      <w:iCs/>
-      <w:sz w:val="24"/>
-      <w:szCs w:val="24"/>
-    </w:rPr>
-  </w:style>
-  <w:style w:type="paragraph" w:styleId="Index">
-    <w:name w:val="Index"/>
-    <w:basedOn w:val="Normal"/>
-    <w:qFormat/>
-    <w:pPr>
-      <w:suppressLineNumbers/>
-    </w:pPr>
-    <w:rPr>
-      <w:rFonts w:cs="Noto Sans Devanagari"/>
-    </w:rPr>
-  </w:style>
-  <w:style w:type="paragraph" w:styleId="ListParagraph">
-    <w:name w:val="List Paragraph"/>
-    <w:basedOn w:val="Normal"/>
-    <w:uiPriority w:val="34"/>
-    <w:qFormat/>
-    <w:rsid w:val="00586e9c"/>
-    <w:pPr>
-      <w:spacing w:before="0" w:after="160"/>
-      <w:ind w:left="720" w:hanging="0"/>
-      <w:contextualSpacing/>
-    </w:pPr>
-    <w:rPr/>
-  </w:style>
-  <w:style w:type="numbering" w:styleId="NoList" w:default="1">
-    <w:name w:val="No List"/>
-    <w:uiPriority w:val="99"/>
-    <w:semiHidden/>
-    <w:unhideWhenUsed/>
-    <w:qFormat/>
   </w:style>
   <w:style w:type="table" w:default="1" w:styleId="Standardowy">
     <w:name w:val="Normal Table"/>
@@ -1461,6 +1318,93 @@
         <w:right w:w="108" w:type="dxa"/>
       </w:tblCellMar>
     </w:tblPr>
+  </w:style>
+  <w:style w:type="numbering" w:default="1" w:styleId="Bezlisty">
+    <w:name w:val="No List"/>
+    <w:uiPriority w:val="99"/>
+    <w:semiHidden/>
+    <w:unhideWhenUsed/>
+  </w:style>
+  <w:style w:type="character" w:customStyle="1" w:styleId="Nagwek1Znak">
+    <w:name w:val="Nagłówek 1 Znak"/>
+    <w:basedOn w:val="Domylnaczcionkaakapitu"/>
+    <w:link w:val="Nagwek1"/>
+    <w:uiPriority w:val="9"/>
+    <w:qFormat/>
+    <w:rsid w:val="00586E9C"/>
+    <w:rPr>
+      <w:rFonts w:asciiTheme="majorHAnsi" w:eastAsiaTheme="majorEastAsia" w:hAnsiTheme="majorHAnsi" w:cstheme="majorBidi"/>
+      <w:color w:val="2E74B5" w:themeColor="accent1" w:themeShade="BF"/>
+      <w:sz w:val="32"/>
+      <w:szCs w:val="32"/>
+    </w:rPr>
+  </w:style>
+  <w:style w:type="paragraph" w:customStyle="1" w:styleId="Heading">
+    <w:name w:val="Heading"/>
+    <w:basedOn w:val="Normalny"/>
+    <w:next w:val="Tekstpodstawowy"/>
+    <w:qFormat/>
+    <w:pPr>
+      <w:keepNext/>
+      <w:spacing w:before="240" w:after="120"/>
+    </w:pPr>
+    <w:rPr>
+      <w:rFonts w:ascii="Liberation Sans" w:eastAsia="Tahoma" w:hAnsi="Liberation Sans" w:cs="Noto Sans Devanagari"/>
+      <w:sz w:val="28"/>
+      <w:szCs w:val="28"/>
+    </w:rPr>
+  </w:style>
+  <w:style w:type="paragraph" w:styleId="Tekstpodstawowy">
+    <w:name w:val="Body Text"/>
+    <w:basedOn w:val="Normalny"/>
+    <w:pPr>
+      <w:spacing w:after="140" w:line="276" w:lineRule="auto"/>
+    </w:pPr>
+  </w:style>
+  <w:style w:type="paragraph" w:styleId="Lista">
+    <w:name w:val="List"/>
+    <w:basedOn w:val="Tekstpodstawowy"/>
+    <w:rPr>
+      <w:rFonts w:cs="Noto Sans Devanagari"/>
+    </w:rPr>
+  </w:style>
+  <w:style w:type="paragraph" w:styleId="Legenda">
+    <w:name w:val="caption"/>
+    <w:basedOn w:val="Normalny"/>
+    <w:qFormat/>
+    <w:pPr>
+      <w:suppressLineNumbers/>
+      <w:spacing w:before="120" w:after="120"/>
+    </w:pPr>
+    <w:rPr>
+      <w:rFonts w:cs="Noto Sans Devanagari"/>
+      <w:i/>
+      <w:iCs/>
+      <w:sz w:val="24"/>
+      <w:szCs w:val="24"/>
+    </w:rPr>
+  </w:style>
+  <w:style w:type="paragraph" w:customStyle="1" w:styleId="Index">
+    <w:name w:val="Index"/>
+    <w:basedOn w:val="Normalny"/>
+    <w:qFormat/>
+    <w:pPr>
+      <w:suppressLineNumbers/>
+    </w:pPr>
+    <w:rPr>
+      <w:rFonts w:cs="Noto Sans Devanagari"/>
+    </w:rPr>
+  </w:style>
+  <w:style w:type="paragraph" w:styleId="Akapitzlist">
+    <w:name w:val="List Paragraph"/>
+    <w:basedOn w:val="Normalny"/>
+    <w:uiPriority w:val="34"/>
+    <w:qFormat/>
+    <w:rsid w:val="00586E9C"/>
+    <w:pPr>
+      <w:ind w:left="720"/>
+      <w:contextualSpacing/>
+    </w:pPr>
   </w:style>
 </w:styles>
 </file>

</xml_diff>